<commit_message>
modify doc about motion
</commit_message>
<xml_diff>
--- a/Fit/Docs/Detail_动作管理.docx
+++ b/Fit/Docs/Detail_动作管理.docx
@@ -105,13 +105,38 @@
           <w:tcPr>
             <w:tcW w:w="2840" w:type="dxa"/>
           </w:tcPr>
-          <w:p/>
+          <w:p>
+            <w:r>
+              <w:rPr>
+                <w:rFonts w:hint="eastAsia"/>
+              </w:rPr>
+              <w:t>2017/6/22</w:t>
+            </w:r>
+          </w:p>
         </w:tc>
         <w:tc>
           <w:tcPr>
             <w:tcW w:w="2841" w:type="dxa"/>
           </w:tcPr>
-          <w:p/>
+          <w:p>
+            <w:pPr>
+              <w:rPr>
+                <w:rFonts w:hint="eastAsia"/>
+              </w:rPr>
+            </w:pPr>
+            <w:r>
+              <w:rPr>
+                <w:rFonts w:hint="eastAsia"/>
+              </w:rPr>
+              <w:t>添加</w:t>
+            </w:r>
+            <w:r>
+              <w:rPr>
+                <w:rFonts w:hint="eastAsia"/>
+              </w:rPr>
+              <w:t>，关于动作的新增、编辑详情</w:t>
+            </w:r>
+          </w:p>
         </w:tc>
         <w:tc>
           <w:tcPr>
@@ -201,7 +226,6 @@
         </w:rPr>
         <w:t>动作表</w:t>
       </w:r>
-      <w:proofErr w:type="spellStart"/>
       <w:r>
         <w:rPr>
           <w:rFonts w:hint="eastAsia"/>
@@ -214,7 +238,6 @@
         </w:rPr>
         <w:t>s</w:t>
       </w:r>
-      <w:proofErr w:type="spellEnd"/>
       <w:r>
         <w:rPr>
           <w:rFonts w:hint="eastAsia"/>
@@ -235,14 +258,12 @@
         </w:rPr>
         <w:t>另外有关联表</w:t>
       </w:r>
-      <w:proofErr w:type="spellStart"/>
       <w:r>
         <w:rPr>
           <w:rFonts w:hint="eastAsia"/>
         </w:rPr>
         <w:t>TFit_MotionPics</w:t>
       </w:r>
-      <w:proofErr w:type="spellEnd"/>
       <w:r>
         <w:rPr>
           <w:rFonts w:hint="eastAsia"/>
@@ -355,35 +376,7 @@
         <w:rPr>
           <w:rFonts w:hint="eastAsia"/>
         </w:rPr>
-        <w:t>图片的上传、</w:t>
-      </w:r>
-      <w:proofErr w:type="gramStart"/>
-      <w:r>
-        <w:rPr>
-          <w:rFonts w:hint="eastAsia"/>
-        </w:rPr>
-        <w:t>七牛云保存</w:t>
-      </w:r>
-      <w:proofErr w:type="gramEnd"/>
-      <w:r>
-        <w:rPr>
-          <w:rFonts w:hint="eastAsia"/>
-        </w:rPr>
-        <w:t>已经调通，七</w:t>
-      </w:r>
-      <w:proofErr w:type="gramStart"/>
-      <w:r>
-        <w:rPr>
-          <w:rFonts w:hint="eastAsia"/>
-        </w:rPr>
-        <w:t>牛云使用</w:t>
-      </w:r>
-      <w:proofErr w:type="gramEnd"/>
-      <w:r>
-        <w:rPr>
-          <w:rFonts w:hint="eastAsia"/>
-        </w:rPr>
-        <w:t>公开空间后，可以方便地访问了。</w:t>
+        <w:t>图片的上传、七牛云保存已经调通，七牛云使用公开空间后，可以方便地访问了。</w:t>
       </w:r>
     </w:p>
     <w:p/>
@@ -466,16 +459,155 @@
         <w:rPr>
           <w:rFonts w:hint="eastAsia"/>
         </w:rPr>
-        <w:t>动作介绍，下面有三张，需要</w:t>
-      </w:r>
-      <w:proofErr w:type="gramStart"/>
-      <w:r>
-        <w:rPr>
-          <w:rFonts w:hint="eastAsia"/>
-        </w:rPr>
-        <w:t>按图片</w:t>
-      </w:r>
-      <w:proofErr w:type="gramEnd"/>
+        <w:t>动作介绍，下面有三张，需要按图片顺序排序</w:t>
+      </w:r>
+    </w:p>
+    <w:p>
+      <w:pPr>
+        <w:ind w:firstLine="420"/>
+      </w:pPr>
+      <w:r>
+        <w:rPr>
+          <w:rFonts w:hint="eastAsia"/>
+        </w:rPr>
+        <w:t>缩略图、水印这些不要了，本来就是别人的图片</w:t>
+      </w:r>
+    </w:p>
+    <w:p>
+      <w:pPr>
+        <w:ind w:firstLine="420"/>
+      </w:pPr>
+      <w:r>
+        <w:rPr>
+          <w:rFonts w:hint="eastAsia"/>
+        </w:rPr>
+        <w:t>需要试一下，</w:t>
+      </w:r>
+      <w:r>
+        <w:rPr>
+          <w:rFonts w:hint="eastAsia"/>
+        </w:rPr>
+        <w:t>gif</w:t>
+      </w:r>
+      <w:r>
+        <w:rPr>
+          <w:rFonts w:hint="eastAsia"/>
+        </w:rPr>
+        <w:t>图大小变化后，还能不能动</w:t>
+      </w:r>
+      <w:r>
+        <w:rPr>
+          <w:rFonts w:hint="eastAsia"/>
+        </w:rPr>
+        <w:t>-&gt;</w:t>
+      </w:r>
+      <w:r>
+        <w:rPr>
+          <w:rFonts w:hint="eastAsia"/>
+        </w:rPr>
+        <w:t>是可以的</w:t>
+      </w:r>
+    </w:p>
+    <w:p>
+      <w:pPr>
+        <w:ind w:firstLine="420"/>
+      </w:pPr>
+      <w:r>
+        <w:rPr>
+          <w:rFonts w:hint="eastAsia"/>
+        </w:rPr>
+        <w:t>图片描述用来简略的形容图片，以便与文本内容对应，图片路径用相对路径</w:t>
+      </w:r>
+      <w:r>
+        <w:rPr>
+          <w:rFonts w:hint="eastAsia"/>
+        </w:rPr>
+        <w:t>+</w:t>
+      </w:r>
+      <w:r>
+        <w:rPr>
+          <w:rFonts w:hint="eastAsia"/>
+        </w:rPr>
+        <w:t>文件名</w:t>
+      </w:r>
+    </w:p>
+    <w:p>
+      <w:r>
+        <w:rPr>
+          <w:rFonts w:hint="eastAsia"/>
+        </w:rPr>
+        <w:t>动作的文本用</w:t>
+      </w:r>
+      <w:r>
+        <w:rPr>
+          <w:rFonts w:hint="eastAsia"/>
+        </w:rPr>
+        <w:t>MotionService</w:t>
+      </w:r>
+      <w:r>
+        <w:rPr>
+          <w:rFonts w:hint="eastAsia"/>
+        </w:rPr>
+        <w:t>操作</w:t>
+      </w:r>
+    </w:p>
+    <w:p>
+      <w:r>
+        <w:rPr>
+          <w:rFonts w:hint="eastAsia"/>
+        </w:rPr>
+        <w:t>图片的添加、删除，用</w:t>
+      </w:r>
+      <w:r>
+        <w:rPr>
+          <w:rFonts w:hint="eastAsia"/>
+        </w:rPr>
+        <w:t>MotionPics</w:t>
+      </w:r>
+      <w:r>
+        <w:rPr>
+          <w:rFonts w:hint="eastAsia"/>
+        </w:rPr>
+        <w:t>操作</w:t>
+      </w:r>
+    </w:p>
+    <w:p>
+      <w:r>
+        <w:rPr>
+          <w:rFonts w:hint="eastAsia"/>
+        </w:rPr>
+        <w:t>图片的加载，</w:t>
+      </w:r>
+      <w:r>
+        <w:rPr>
+          <w:rFonts w:hint="eastAsia"/>
+        </w:rPr>
+        <w:t>根据动作</w:t>
+      </w:r>
+      <w:r>
+        <w:rPr>
+          <w:rFonts w:hint="eastAsia"/>
+        </w:rPr>
+        <w:t>ID</w:t>
+      </w:r>
+      <w:r>
+        <w:rPr>
+          <w:rFonts w:hint="eastAsia"/>
+        </w:rPr>
+        <w:t>和图片</w:t>
+      </w:r>
+      <w:r>
+        <w:rPr>
+          <w:rFonts w:hint="eastAsia"/>
+        </w:rPr>
+        <w:t>用途加载</w:t>
+      </w:r>
+      <w:r>
+        <w:rPr>
+          <w:rFonts w:hint="eastAsia"/>
+        </w:rPr>
+        <w:t>，并根据</w:t>
+      </w:r>
       <w:r>
         <w:rPr>
           <w:rFonts w:hint="eastAsia"/>
@@ -484,156 +616,610 @@
       </w:r>
     </w:p>
     <w:p>
-      <w:pPr>
-        <w:ind w:firstLine="420"/>
-      </w:pPr>
-      <w:r>
-        <w:rPr>
-          <w:rFonts w:hint="eastAsia"/>
-        </w:rPr>
-        <w:t>缩略图、水印这些不要了，本来就是别人的图片</w:t>
-      </w:r>
-    </w:p>
-    <w:p>
-      <w:pPr>
-        <w:ind w:firstLine="420"/>
-      </w:pPr>
-      <w:r>
-        <w:rPr>
-          <w:rFonts w:hint="eastAsia"/>
-        </w:rPr>
-        <w:t>需要试一下，</w:t>
-      </w:r>
-      <w:r>
-        <w:rPr>
-          <w:rFonts w:hint="eastAsia"/>
-        </w:rPr>
-        <w:t>gif</w:t>
-      </w:r>
-      <w:proofErr w:type="gramStart"/>
-      <w:r>
-        <w:rPr>
-          <w:rFonts w:hint="eastAsia"/>
-        </w:rPr>
-        <w:t>图大小</w:t>
-      </w:r>
-      <w:proofErr w:type="gramEnd"/>
-      <w:r>
-        <w:rPr>
-          <w:rFonts w:hint="eastAsia"/>
-        </w:rPr>
-        <w:t>变化后，还能不能动</w:t>
-      </w:r>
-      <w:r>
-        <w:rPr>
-          <w:rFonts w:hint="eastAsia"/>
-        </w:rPr>
-        <w:t>-&gt;</w:t>
-      </w:r>
-      <w:r>
-        <w:rPr>
-          <w:rFonts w:hint="eastAsia"/>
-        </w:rPr>
-        <w:t>是可以的</w:t>
-      </w:r>
-    </w:p>
-    <w:p>
-      <w:pPr>
-        <w:ind w:firstLine="420"/>
-        <w:rPr>
-          <w:rFonts w:hint="eastAsia"/>
-        </w:rPr>
-      </w:pPr>
-      <w:r>
-        <w:rPr>
-          <w:rFonts w:hint="eastAsia"/>
-        </w:rPr>
-        <w:t>图片描述用来简略的形容图片，以便与文本内容对应，图片路径用相对路径</w:t>
-      </w:r>
-      <w:r>
-        <w:rPr>
-          <w:rFonts w:hint="eastAsia"/>
-        </w:rPr>
-        <w:t>+</w:t>
-      </w:r>
+      <w:r>
+        <w:rPr>
+          <w:rFonts w:hint="eastAsia"/>
+        </w:rPr>
+        <w:tab/>
+      </w:r>
+      <w:r>
+        <w:rPr>
+          <w:rFonts w:hint="eastAsia"/>
+        </w:rPr>
+        <w:t>动作</w:t>
+      </w:r>
+      <w:r>
+        <w:rPr>
+          <w:rFonts w:hint="eastAsia"/>
+        </w:rPr>
+        <w:t>DTO</w:t>
+      </w:r>
+      <w:r>
+        <w:rPr>
+          <w:rFonts w:hint="eastAsia"/>
+        </w:rPr>
+        <w:t>中，有</w:t>
+      </w:r>
+      <w:r>
+        <w:rPr>
+          <w:rFonts w:hint="eastAsia"/>
+        </w:rPr>
+        <w:t>string[]</w:t>
+      </w:r>
+      <w:r>
+        <w:rPr>
+          <w:rFonts w:hint="eastAsia"/>
+        </w:rPr>
+        <w:t>类型的介绍</w:t>
+      </w:r>
+      <w:r>
+        <w:rPr>
+          <w:rFonts w:hint="eastAsia"/>
+        </w:rPr>
+        <w:t>URL</w:t>
+      </w:r>
+      <w:r>
+        <w:rPr>
+          <w:rFonts w:hint="eastAsia"/>
+        </w:rPr>
+        <w:t>、要领</w:t>
+      </w:r>
+      <w:r>
+        <w:rPr>
+          <w:rFonts w:hint="eastAsia"/>
+        </w:rPr>
+        <w:t>URL</w:t>
+      </w:r>
+      <w:r>
+        <w:rPr>
+          <w:rFonts w:hint="eastAsia"/>
+        </w:rPr>
+        <w:t>、注意事项</w:t>
+      </w:r>
+      <w:r>
+        <w:rPr>
+          <w:rFonts w:hint="eastAsia"/>
+        </w:rPr>
+        <w:t>URL</w:t>
+      </w:r>
+    </w:p>
+    <w:p>
+      <w:r>
+        <w:rPr>
+          <w:rFonts w:hint="eastAsia"/>
+        </w:rPr>
+        <w:tab/>
+      </w:r>
+      <w:r>
+        <w:rPr>
+          <w:rFonts w:hint="eastAsia"/>
+        </w:rPr>
+        <w:t>显示时，图片顺序铺开</w:t>
+      </w:r>
+    </w:p>
+    <w:p>
+      <w:pPr>
+        <w:rPr>
+          <w:rFonts w:hint="eastAsia"/>
+        </w:rPr>
+      </w:pPr>
+      <w:r>
+        <w:rPr>
+          <w:rFonts w:hint="eastAsia"/>
+        </w:rPr>
+        <w:t>添加时，</w:t>
+      </w:r>
+      <w:r>
+        <w:rPr>
+          <w:rFonts w:hint="eastAsia"/>
+        </w:rPr>
+        <w:t>好说好说</w:t>
+      </w:r>
+    </w:p>
+    <w:p>
+      <w:pPr>
+        <w:rPr>
+          <w:rFonts w:hint="eastAsia"/>
+        </w:rPr>
+      </w:pPr>
+    </w:p>
+    <w:p>
+      <w:pPr>
+        <w:rPr>
+          <w:rFonts w:hint="eastAsia"/>
+          <w:b/>
+        </w:rPr>
+      </w:pPr>
+      <w:r>
+        <w:rPr>
+          <w:rFonts w:hint="eastAsia"/>
+          <w:b/>
+        </w:rPr>
+        <w:t>最终实现</w:t>
+      </w:r>
+      <w:r>
+        <w:rPr>
+          <w:rFonts w:hint="eastAsia"/>
+          <w:b/>
+        </w:rPr>
+        <w:t>说明</w:t>
+      </w:r>
+    </w:p>
+    <w:p>
+      <w:pPr>
+        <w:pStyle w:val="a6"/>
+        <w:numPr>
+          <w:ilvl w:val="0"/>
+          <w:numId w:val="3"/>
+        </w:numPr>
+        <w:ind w:firstLineChars="0"/>
+        <w:rPr>
+          <w:rFonts w:hint="eastAsia"/>
+        </w:rPr>
+      </w:pPr>
+      <w:r>
+        <w:rPr>
+          <w:rFonts w:hint="eastAsia"/>
+        </w:rPr>
+        <w:t>图片上传</w:t>
+      </w:r>
+    </w:p>
+    <w:p>
+      <w:pPr>
+        <w:pStyle w:val="a6"/>
+        <w:numPr>
+          <w:ilvl w:val="1"/>
+          <w:numId w:val="3"/>
+        </w:numPr>
+        <w:ind w:firstLineChars="0"/>
+        <w:rPr>
+          <w:rFonts w:hint="eastAsia"/>
+        </w:rPr>
+      </w:pPr>
+      <w:r>
+        <w:rPr>
+          <w:rFonts w:hint="eastAsia"/>
+        </w:rPr>
+        <w:t>新增</w:t>
+      </w:r>
+    </w:p>
+    <w:p>
+      <w:pPr>
+        <w:pStyle w:val="a6"/>
+        <w:numPr>
+          <w:ilvl w:val="2"/>
+          <w:numId w:val="3"/>
+        </w:numPr>
+        <w:ind w:firstLineChars="0"/>
+        <w:rPr>
+          <w:rFonts w:hint="eastAsia"/>
+        </w:rPr>
+      </w:pPr>
+      <w:r>
+        <w:rPr>
+          <w:rFonts w:hint="eastAsia"/>
+        </w:rPr>
+        <w:t>选中后即刻上传，但此时没有</w:t>
+      </w:r>
+      <w:r>
+        <w:rPr>
+          <w:rFonts w:hint="eastAsia"/>
+        </w:rPr>
+        <w:t>与动作关联</w:t>
+      </w:r>
+    </w:p>
+    <w:p>
+      <w:pPr>
+        <w:pStyle w:val="a6"/>
+        <w:numPr>
+          <w:ilvl w:val="2"/>
+          <w:numId w:val="3"/>
+        </w:numPr>
+        <w:ind w:firstLineChars="0"/>
+        <w:rPr>
+          <w:rFonts w:hint="eastAsia"/>
+        </w:rPr>
+      </w:pPr>
+      <w:r>
+        <w:rPr>
+          <w:rFonts w:hint="eastAsia"/>
+        </w:rPr>
+        <w:t>点击保存按钮时，保存动作，返回新的</w:t>
+      </w:r>
+      <w:r>
+        <w:rPr>
+          <w:rFonts w:hint="eastAsia"/>
+        </w:rPr>
+        <w:t>ID</w:t>
+      </w:r>
+      <w:r>
+        <w:rPr>
+          <w:rFonts w:hint="eastAsia"/>
+        </w:rPr>
+        <w:t>，将目前没有关联动作的图片，关联为新</w:t>
+      </w:r>
+      <w:r>
+        <w:rPr>
+          <w:rFonts w:hint="eastAsia"/>
+        </w:rPr>
+        <w:t>ID</w:t>
+      </w:r>
+    </w:p>
+    <w:p>
+      <w:pPr>
+        <w:pStyle w:val="a6"/>
+        <w:numPr>
+          <w:ilvl w:val="2"/>
+          <w:numId w:val="3"/>
+        </w:numPr>
+        <w:ind w:firstLineChars="0"/>
+        <w:rPr>
+          <w:rFonts w:hint="eastAsia"/>
+        </w:rPr>
+      </w:pPr>
+      <w:r>
+        <w:rPr>
+          <w:rFonts w:hint="eastAsia"/>
+        </w:rPr>
+        <w:t>每次点击添加时，在</w:t>
+      </w:r>
+      <w:r>
+        <w:rPr>
+          <w:rFonts w:hint="eastAsia"/>
+        </w:rPr>
+        <w:t xml:space="preserve">Add Get </w:t>
+      </w:r>
+      <w:r>
+        <w:rPr>
+          <w:rFonts w:hint="eastAsia"/>
+        </w:rPr>
+        <w:t>动作中，删除没有关联到动作的的图片</w:t>
+      </w:r>
+    </w:p>
+    <w:p>
+      <w:pPr>
+        <w:pStyle w:val="a6"/>
+        <w:numPr>
+          <w:ilvl w:val="1"/>
+          <w:numId w:val="3"/>
+        </w:numPr>
+        <w:ind w:firstLineChars="0"/>
+        <w:rPr>
+          <w:rFonts w:hint="eastAsia"/>
+        </w:rPr>
+      </w:pPr>
+      <w:r>
+        <w:rPr>
+          <w:rFonts w:hint="eastAsia"/>
+        </w:rPr>
+        <w:t>编辑</w:t>
+      </w:r>
+    </w:p>
+    <w:p>
+      <w:pPr>
+        <w:pStyle w:val="a6"/>
+        <w:numPr>
+          <w:ilvl w:val="2"/>
+          <w:numId w:val="3"/>
+        </w:numPr>
+        <w:ind w:firstLineChars="0"/>
+        <w:rPr>
+          <w:rFonts w:hint="eastAsia"/>
+        </w:rPr>
+      </w:pPr>
+      <w:r>
+        <w:rPr>
+          <w:rFonts w:hint="eastAsia"/>
+        </w:rPr>
+        <w:t>选中即刻上传，有关联</w:t>
+      </w:r>
+    </w:p>
+    <w:p>
+      <w:pPr>
+        <w:pStyle w:val="a6"/>
+        <w:numPr>
+          <w:ilvl w:val="1"/>
+          <w:numId w:val="3"/>
+        </w:numPr>
+        <w:ind w:firstLineChars="0"/>
+        <w:rPr>
+          <w:rFonts w:hint="eastAsia"/>
+        </w:rPr>
+      </w:pPr>
+      <w:r>
+        <w:rPr>
+          <w:rFonts w:hint="eastAsia"/>
+        </w:rPr>
+        <w:t>上传后触发刷新</w:t>
+      </w:r>
+    </w:p>
+    <w:p>
+      <w:pPr>
+        <w:pStyle w:val="a6"/>
+        <w:numPr>
+          <w:ilvl w:val="2"/>
+          <w:numId w:val="3"/>
+        </w:numPr>
+        <w:ind w:firstLineChars="0"/>
+        <w:rPr>
+          <w:rFonts w:hint="eastAsia"/>
+        </w:rPr>
+      </w:pPr>
+      <w:r>
+        <w:rPr>
+          <w:rFonts w:hint="eastAsia"/>
+        </w:rPr>
+        <w:t>只刷新上传按钮对应的区域</w:t>
+      </w:r>
+    </w:p>
+    <w:p>
+      <w:pPr>
+        <w:pStyle w:val="a6"/>
+        <w:numPr>
+          <w:ilvl w:val="2"/>
+          <w:numId w:val="3"/>
+        </w:numPr>
+        <w:ind w:firstLineChars="0"/>
+        <w:rPr>
+          <w:rFonts w:hint="eastAsia"/>
+        </w:rPr>
+      </w:pPr>
+      <w:r>
+        <w:rPr>
+          <w:rFonts w:hint="eastAsia"/>
+        </w:rPr>
+        <w:t>使用</w:t>
+      </w:r>
+      <w:r>
+        <w:rPr>
+          <w:rFonts w:hint="eastAsia"/>
+        </w:rPr>
+        <w:t>artTemplate</w:t>
+      </w:r>
+      <w:r>
+        <w:rPr>
+          <w:rFonts w:hint="eastAsia"/>
+        </w:rPr>
+        <w:t>模板加载，生成的图片包括图片链接和</w:t>
+      </w:r>
+      <w:r>
+        <w:rPr>
+          <w:rFonts w:hint="eastAsia"/>
+        </w:rPr>
+        <w:t>ID</w:t>
+      </w:r>
+    </w:p>
+    <w:p>
+      <w:pPr>
+        <w:pStyle w:val="a6"/>
+        <w:numPr>
+          <w:ilvl w:val="1"/>
+          <w:numId w:val="3"/>
+        </w:numPr>
+        <w:ind w:firstLineChars="0"/>
+        <w:rPr>
+          <w:rFonts w:hint="eastAsia"/>
+        </w:rPr>
+      </w:pPr>
+      <w:r>
+        <w:rPr>
+          <w:rFonts w:hint="eastAsia"/>
+        </w:rPr>
+        <w:t>删除</w:t>
+      </w:r>
+    </w:p>
+    <w:p>
+      <w:pPr>
+        <w:pStyle w:val="a6"/>
+        <w:numPr>
+          <w:ilvl w:val="2"/>
+          <w:numId w:val="3"/>
+        </w:numPr>
+        <w:ind w:firstLineChars="0"/>
+        <w:rPr>
+          <w:rFonts w:hint="eastAsia"/>
+        </w:rPr>
+      </w:pPr>
+      <w:r>
+        <w:rPr>
+          <w:rFonts w:hint="eastAsia"/>
+        </w:rPr>
+        <w:lastRenderedPageBreak/>
+        <w:t>根据</w:t>
+      </w:r>
+      <w:r>
+        <w:rPr>
+          <w:rFonts w:hint="eastAsia"/>
+        </w:rPr>
+        <w:t>ID</w:t>
+      </w:r>
+      <w:r>
+        <w:rPr>
+          <w:rFonts w:hint="eastAsia"/>
+        </w:rPr>
+        <w:t>删除，只删除数据表，云上保留</w:t>
+      </w:r>
+    </w:p>
+    <w:p>
+      <w:pPr>
+        <w:pStyle w:val="a6"/>
+        <w:numPr>
+          <w:ilvl w:val="0"/>
+          <w:numId w:val="3"/>
+        </w:numPr>
+        <w:ind w:firstLineChars="0"/>
+        <w:rPr>
+          <w:rFonts w:hint="eastAsia"/>
+        </w:rPr>
+      </w:pPr>
+      <w:r>
+        <w:rPr>
+          <w:rFonts w:hint="eastAsia"/>
+        </w:rPr>
+        <w:t>图片上传与云</w:t>
+      </w:r>
+    </w:p>
+    <w:p>
+      <w:pPr>
+        <w:pStyle w:val="a6"/>
+        <w:numPr>
+          <w:ilvl w:val="1"/>
+          <w:numId w:val="3"/>
+        </w:numPr>
+        <w:ind w:firstLineChars="0"/>
+        <w:rPr>
+          <w:rFonts w:hint="eastAsia"/>
+        </w:rPr>
+      </w:pPr>
+      <w:r>
+        <w:rPr>
+          <w:rFonts w:hint="eastAsia"/>
+        </w:rPr>
+        <w:t>上传时，根据图片流计算</w:t>
+      </w:r>
+      <w:r>
+        <w:rPr>
+          <w:rFonts w:hint="eastAsia"/>
+        </w:rPr>
+        <w:t>MD5</w:t>
+      </w:r>
+      <w:r>
+        <w:rPr>
+          <w:rFonts w:hint="eastAsia"/>
+        </w:rPr>
+        <w:t>作为文件名</w:t>
+      </w:r>
+    </w:p>
+    <w:p>
+      <w:pPr>
+        <w:pStyle w:val="a6"/>
+        <w:numPr>
+          <w:ilvl w:val="1"/>
+          <w:numId w:val="3"/>
+        </w:numPr>
+        <w:ind w:firstLineChars="0"/>
+        <w:rPr>
+          <w:rFonts w:hint="eastAsia"/>
+        </w:rPr>
+      </w:pPr>
+      <w:r>
+        <w:rPr>
+          <w:rFonts w:hint="eastAsia"/>
+        </w:rPr>
+        <w:t>文件上传到云</w:t>
+      </w:r>
+    </w:p>
+    <w:p>
+      <w:pPr>
+        <w:pStyle w:val="a6"/>
+        <w:numPr>
+          <w:ilvl w:val="1"/>
+          <w:numId w:val="3"/>
+        </w:numPr>
+        <w:ind w:firstLineChars="0"/>
+        <w:rPr>
+          <w:rFonts w:hint="eastAsia"/>
+        </w:rPr>
+      </w:pPr>
       <w:r>
         <w:rPr>
           <w:rFonts w:hint="eastAsia"/>
         </w:rPr>
         <w:t>文件名</w:t>
       </w:r>
-    </w:p>
-    <w:p>
-      <w:pPr>
-        <w:rPr>
-          <w:rFonts w:hint="eastAsia"/>
-        </w:rPr>
-      </w:pPr>
-      <w:r>
-        <w:rPr>
-          <w:rFonts w:hint="eastAsia"/>
-        </w:rPr>
-        <w:t>动作的文本用</w:t>
-      </w:r>
-      <w:proofErr w:type="spellStart"/>
-      <w:r>
-        <w:rPr>
-          <w:rFonts w:hint="eastAsia"/>
-        </w:rPr>
-        <w:t>MotionService</w:t>
-      </w:r>
-      <w:proofErr w:type="spellEnd"/>
-      <w:r>
-        <w:rPr>
-          <w:rFonts w:hint="eastAsia"/>
-        </w:rPr>
-        <w:t>操作</w:t>
-      </w:r>
-    </w:p>
-    <w:p>
-      <w:pPr>
-        <w:rPr>
-          <w:rFonts w:hint="eastAsia"/>
-        </w:rPr>
-      </w:pPr>
-      <w:r>
-        <w:rPr>
-          <w:rFonts w:hint="eastAsia"/>
-        </w:rPr>
-        <w:t>图片的添加、删除，用</w:t>
-      </w:r>
-      <w:proofErr w:type="spellStart"/>
-      <w:r>
-        <w:rPr>
-          <w:rFonts w:hint="eastAsia"/>
-        </w:rPr>
-        <w:t>MotionPics</w:t>
-      </w:r>
-      <w:proofErr w:type="spellEnd"/>
-      <w:r>
-        <w:rPr>
-          <w:rFonts w:hint="eastAsia"/>
-        </w:rPr>
-        <w:t>操作</w:t>
-      </w:r>
-    </w:p>
-    <w:p>
-      <w:pPr>
-        <w:rPr>
-          <w:rFonts w:hint="eastAsia"/>
-        </w:rPr>
-      </w:pPr>
-      <w:r>
-        <w:rPr>
-          <w:rFonts w:hint="eastAsia"/>
-        </w:rPr>
-        <w:t>图片的加载，</w:t>
-      </w:r>
-      <w:r>
-        <w:rPr>
-          <w:rFonts w:hint="eastAsia"/>
-        </w:rPr>
-        <w:t>根据动作</w:t>
+      <w:r>
+        <w:rPr>
+          <w:rFonts w:hint="eastAsia"/>
+        </w:rPr>
+        <w:t>保存到</w:t>
+      </w:r>
+      <w:r>
+        <w:rPr>
+          <w:rFonts w:hint="eastAsia"/>
+        </w:rPr>
+        <w:t>数据库</w:t>
+      </w:r>
+    </w:p>
+    <w:p>
+      <w:pPr>
+        <w:pStyle w:val="a6"/>
+        <w:numPr>
+          <w:ilvl w:val="1"/>
+          <w:numId w:val="3"/>
+        </w:numPr>
+        <w:ind w:firstLineChars="0"/>
+        <w:rPr>
+          <w:rFonts w:hint="eastAsia"/>
+        </w:rPr>
+      </w:pPr>
+      <w:r>
+        <w:rPr>
+          <w:rFonts w:hint="eastAsia"/>
+        </w:rPr>
+        <w:t>云，设置不覆盖，如果图片不变则保留，免去流量</w:t>
+      </w:r>
+    </w:p>
+    <w:p>
+      <w:pPr>
+        <w:pStyle w:val="a6"/>
+        <w:numPr>
+          <w:ilvl w:val="0"/>
+          <w:numId w:val="3"/>
+        </w:numPr>
+        <w:ind w:firstLineChars="0"/>
+        <w:rPr>
+          <w:rFonts w:hint="eastAsia"/>
+        </w:rPr>
+      </w:pPr>
+      <w:r>
+        <w:rPr>
+          <w:rFonts w:hint="eastAsia"/>
+        </w:rPr>
+        <w:t>缺陷</w:t>
+      </w:r>
+    </w:p>
+    <w:p>
+      <w:pPr>
+        <w:pStyle w:val="a6"/>
+        <w:numPr>
+          <w:ilvl w:val="1"/>
+          <w:numId w:val="3"/>
+        </w:numPr>
+        <w:ind w:firstLineChars="0"/>
+        <w:rPr>
+          <w:rFonts w:hint="eastAsia"/>
+        </w:rPr>
+      </w:pPr>
+      <w:r>
+        <w:rPr>
+          <w:rFonts w:hint="eastAsia"/>
+        </w:rPr>
+        <w:t>新增只能单用户使用</w:t>
+      </w:r>
+      <w:r>
+        <w:rPr>
+          <w:rFonts w:hint="eastAsia"/>
+        </w:rPr>
+        <w:t>，并发会有问题</w:t>
+      </w:r>
+    </w:p>
+    <w:p>
+      <w:pPr>
+        <w:pStyle w:val="a6"/>
+        <w:numPr>
+          <w:ilvl w:val="2"/>
+          <w:numId w:val="3"/>
+        </w:numPr>
+        <w:ind w:firstLineChars="0"/>
+        <w:rPr>
+          <w:rFonts w:hint="eastAsia"/>
+        </w:rPr>
+      </w:pPr>
+      <w:r>
+        <w:rPr>
+          <w:rFonts w:hint="eastAsia"/>
+        </w:rPr>
+        <w:t>图片表添加字段：用户</w:t>
       </w:r>
       <w:r>
         <w:rPr>
@@ -641,135 +1227,210 @@
         </w:rPr>
         <w:t>ID</w:t>
       </w:r>
-      <w:r>
-        <w:rPr>
-          <w:rFonts w:hint="eastAsia"/>
-        </w:rPr>
-        <w:t>和图片</w:t>
-      </w:r>
-      <w:r>
-        <w:rPr>
-          <w:rFonts w:hint="eastAsia"/>
-        </w:rPr>
-        <w:t>用途加载</w:t>
-      </w:r>
-      <w:r>
-        <w:rPr>
-          <w:rFonts w:hint="eastAsia"/>
-        </w:rPr>
-        <w:t>，并根据</w:t>
-      </w:r>
-      <w:r>
-        <w:rPr>
-          <w:rFonts w:hint="eastAsia"/>
-        </w:rPr>
-        <w:t>顺序排序</w:t>
-      </w:r>
-    </w:p>
-    <w:p>
-      <w:pPr>
-        <w:rPr>
-          <w:rFonts w:hint="eastAsia"/>
-        </w:rPr>
-      </w:pPr>
-      <w:r>
-        <w:rPr>
-          <w:rFonts w:hint="eastAsia"/>
-        </w:rPr>
-        <w:tab/>
-      </w:r>
-      <w:r>
-        <w:rPr>
-          <w:rFonts w:hint="eastAsia"/>
-        </w:rPr>
-        <w:t>动作</w:t>
-      </w:r>
-      <w:r>
-        <w:rPr>
-          <w:rFonts w:hint="eastAsia"/>
-        </w:rPr>
-        <w:t>DTO</w:t>
-      </w:r>
-      <w:r>
-        <w:rPr>
-          <w:rFonts w:hint="eastAsia"/>
-        </w:rPr>
-        <w:t>中，有</w:t>
-      </w:r>
-      <w:r>
-        <w:rPr>
-          <w:rFonts w:hint="eastAsia"/>
-        </w:rPr>
-        <w:t>string[]</w:t>
-      </w:r>
-      <w:r>
-        <w:rPr>
-          <w:rFonts w:hint="eastAsia"/>
-        </w:rPr>
-        <w:t>类型的介绍</w:t>
-      </w:r>
-      <w:r>
-        <w:rPr>
-          <w:rFonts w:hint="eastAsia"/>
-        </w:rPr>
-        <w:t>URL</w:t>
-      </w:r>
-      <w:r>
-        <w:rPr>
-          <w:rFonts w:hint="eastAsia"/>
-        </w:rPr>
-        <w:t>、要领</w:t>
-      </w:r>
-      <w:r>
-        <w:rPr>
-          <w:rFonts w:hint="eastAsia"/>
-        </w:rPr>
-        <w:t>URL</w:t>
-      </w:r>
-      <w:r>
-        <w:rPr>
-          <w:rFonts w:hint="eastAsia"/>
-        </w:rPr>
-        <w:t>、注意事项</w:t>
-      </w:r>
-      <w:r>
-        <w:rPr>
-          <w:rFonts w:hint="eastAsia"/>
-        </w:rPr>
-        <w:t>URL</w:t>
-      </w:r>
-    </w:p>
-    <w:p>
-      <w:pPr>
-        <w:rPr>
-          <w:rFonts w:hint="eastAsia"/>
-        </w:rPr>
-      </w:pPr>
-      <w:r>
-        <w:rPr>
-          <w:rFonts w:hint="eastAsia"/>
-        </w:rPr>
-        <w:tab/>
-      </w:r>
-      <w:r>
-        <w:rPr>
-          <w:rFonts w:hint="eastAsia"/>
-        </w:rPr>
-        <w:t>显示时，图片顺序铺开</w:t>
-      </w:r>
-    </w:p>
-    <w:p>
-      <w:r>
-        <w:rPr>
-          <w:rFonts w:hint="eastAsia"/>
-        </w:rPr>
-        <w:t>添加时，</w:t>
-      </w:r>
-      <w:r>
-        <w:rPr>
-          <w:rFonts w:hint="eastAsia"/>
-        </w:rPr>
-        <w:t>好说好说</w:t>
+    </w:p>
+    <w:p>
+      <w:pPr>
+        <w:pStyle w:val="a6"/>
+        <w:numPr>
+          <w:ilvl w:val="2"/>
+          <w:numId w:val="3"/>
+        </w:numPr>
+        <w:ind w:firstLineChars="0"/>
+        <w:rPr>
+          <w:rFonts w:hint="eastAsia"/>
+        </w:rPr>
+      </w:pPr>
+      <w:r>
+        <w:rPr>
+          <w:rFonts w:hint="eastAsia"/>
+        </w:rPr>
+        <w:t>新增保存，关联动作与图片时，只关联当前</w:t>
+      </w:r>
+      <w:r>
+        <w:rPr>
+          <w:rFonts w:hint="eastAsia"/>
+        </w:rPr>
+        <w:t>ID</w:t>
+      </w:r>
+      <w:r>
+        <w:rPr>
+          <w:rFonts w:hint="eastAsia"/>
+        </w:rPr>
+        <w:t>的</w:t>
+      </w:r>
+    </w:p>
+    <w:p>
+      <w:pPr>
+        <w:pStyle w:val="a6"/>
+        <w:numPr>
+          <w:ilvl w:val="2"/>
+          <w:numId w:val="3"/>
+        </w:numPr>
+        <w:ind w:firstLineChars="0"/>
+        <w:rPr>
+          <w:rFonts w:hint="eastAsia"/>
+        </w:rPr>
+      </w:pPr>
+      <w:r>
+        <w:rPr>
+          <w:rFonts w:hint="eastAsia"/>
+        </w:rPr>
+        <w:t>新增前，删除时，</w:t>
+      </w:r>
+      <w:r>
+        <w:rPr>
+          <w:rFonts w:hint="eastAsia"/>
+        </w:rPr>
+        <w:t>只删除当前</w:t>
+      </w:r>
+      <w:r>
+        <w:rPr>
+          <w:rFonts w:hint="eastAsia"/>
+        </w:rPr>
+        <w:t>ID</w:t>
+      </w:r>
+      <w:r>
+        <w:rPr>
+          <w:rFonts w:hint="eastAsia"/>
+        </w:rPr>
+        <w:t>下为空的</w:t>
+      </w:r>
+    </w:p>
+    <w:p>
+      <w:pPr>
+        <w:pStyle w:val="a6"/>
+        <w:numPr>
+          <w:ilvl w:val="1"/>
+          <w:numId w:val="3"/>
+        </w:numPr>
+        <w:ind w:firstLineChars="0"/>
+        <w:rPr>
+          <w:rFonts w:hint="eastAsia"/>
+        </w:rPr>
+      </w:pPr>
+      <w:r>
+        <w:rPr>
+          <w:rFonts w:hint="eastAsia"/>
+        </w:rPr>
+        <w:t>编辑时，图片上传后，不点击</w:t>
+      </w:r>
+      <w:r>
+        <w:rPr>
+          <w:rFonts w:hint="eastAsia"/>
+        </w:rPr>
+        <w:t>保存，却已生效</w:t>
+      </w:r>
+    </w:p>
+    <w:p>
+      <w:pPr>
+        <w:pStyle w:val="a6"/>
+        <w:numPr>
+          <w:ilvl w:val="2"/>
+          <w:numId w:val="3"/>
+        </w:numPr>
+        <w:ind w:firstLineChars="0"/>
+        <w:rPr>
+          <w:rFonts w:hint="eastAsia"/>
+        </w:rPr>
+      </w:pPr>
+      <w:r>
+        <w:rPr>
+          <w:rFonts w:hint="eastAsia"/>
+        </w:rPr>
+        <w:t>将用户</w:t>
+      </w:r>
+      <w:r>
+        <w:rPr>
+          <w:rFonts w:hint="eastAsia"/>
+        </w:rPr>
+        <w:t>ID</w:t>
+      </w:r>
+      <w:r>
+        <w:rPr>
+          <w:rFonts w:hint="eastAsia"/>
+        </w:rPr>
+        <w:t>字段用作状态位</w:t>
+      </w:r>
+    </w:p>
+    <w:p>
+      <w:pPr>
+        <w:pStyle w:val="a6"/>
+        <w:numPr>
+          <w:ilvl w:val="2"/>
+          <w:numId w:val="3"/>
+        </w:numPr>
+        <w:ind w:firstLineChars="0"/>
+        <w:rPr>
+          <w:rFonts w:hint="eastAsia"/>
+        </w:rPr>
+      </w:pPr>
+      <w:r>
+        <w:rPr>
+          <w:rFonts w:hint="eastAsia"/>
+        </w:rPr>
+        <w:t>编辑界面，点击保存时，写入用户</w:t>
+      </w:r>
+      <w:r>
+        <w:rPr>
+          <w:rFonts w:hint="eastAsia"/>
+        </w:rPr>
+        <w:t>ID</w:t>
+      </w:r>
+      <w:r>
+        <w:rPr>
+          <w:rFonts w:hint="eastAsia"/>
+        </w:rPr>
+        <w:t>字段</w:t>
+      </w:r>
+    </w:p>
+    <w:p>
+      <w:pPr>
+        <w:pStyle w:val="a6"/>
+        <w:numPr>
+          <w:ilvl w:val="2"/>
+          <w:numId w:val="3"/>
+        </w:numPr>
+        <w:ind w:firstLineChars="0"/>
+        <w:rPr>
+          <w:rFonts w:hint="eastAsia"/>
+        </w:rPr>
+      </w:pPr>
+      <w:r>
+        <w:rPr>
+          <w:rFonts w:hint="eastAsia"/>
+        </w:rPr>
+        <w:t>加载编辑界面时，只加载当前用户</w:t>
+      </w:r>
+      <w:r>
+        <w:rPr>
+          <w:rFonts w:hint="eastAsia"/>
+        </w:rPr>
+        <w:t>ID</w:t>
+      </w:r>
+      <w:r>
+        <w:rPr>
+          <w:rFonts w:hint="eastAsia"/>
+        </w:rPr>
+        <w:t>的</w:t>
+      </w:r>
+    </w:p>
+    <w:p>
+      <w:pPr>
+        <w:pStyle w:val="a6"/>
+        <w:numPr>
+          <w:ilvl w:val="1"/>
+          <w:numId w:val="3"/>
+        </w:numPr>
+        <w:ind w:firstLineChars="0"/>
+        <w:rPr>
+          <w:rFonts w:hint="eastAsia"/>
+        </w:rPr>
+      </w:pPr>
+      <w:r>
+        <w:rPr>
+          <w:rFonts w:hint="eastAsia"/>
+        </w:rPr>
+        <w:t>跨站脚本攻击</w:t>
       </w:r>
       <w:bookmarkStart w:id="0" w:name="_GoBack"/>
       <w:bookmarkEnd w:id="0"/>
@@ -923,6 +1584,92 @@
     </w:lvl>
   </w:abstractNum>
   <w:abstractNum w:abstractNumId="1">
+    <w:nsid w:val="1820462A"/>
+    <w:multiLevelType w:val="multilevel"/>
+    <w:tmpl w:val="0409001D"/>
+    <w:lvl w:ilvl="0">
+      <w:start w:val="1"/>
+      <w:numFmt w:val="decimal"/>
+      <w:lvlText w:val="%1"/>
+      <w:lvlJc w:val="left"/>
+      <w:pPr>
+        <w:ind w:left="425" w:hanging="425"/>
+      </w:pPr>
+    </w:lvl>
+    <w:lvl w:ilvl="1">
+      <w:start w:val="1"/>
+      <w:numFmt w:val="decimal"/>
+      <w:lvlText w:val="%1.%2"/>
+      <w:lvlJc w:val="left"/>
+      <w:pPr>
+        <w:ind w:left="992" w:hanging="567"/>
+      </w:pPr>
+    </w:lvl>
+    <w:lvl w:ilvl="2">
+      <w:start w:val="1"/>
+      <w:numFmt w:val="decimal"/>
+      <w:lvlText w:val="%1.%2.%3"/>
+      <w:lvlJc w:val="left"/>
+      <w:pPr>
+        <w:ind w:left="1418" w:hanging="567"/>
+      </w:pPr>
+    </w:lvl>
+    <w:lvl w:ilvl="3">
+      <w:start w:val="1"/>
+      <w:numFmt w:val="decimal"/>
+      <w:lvlText w:val="%1.%2.%3.%4"/>
+      <w:lvlJc w:val="left"/>
+      <w:pPr>
+        <w:ind w:left="1984" w:hanging="708"/>
+      </w:pPr>
+    </w:lvl>
+    <w:lvl w:ilvl="4">
+      <w:start w:val="1"/>
+      <w:numFmt w:val="decimal"/>
+      <w:lvlText w:val="%1.%2.%3.%4.%5"/>
+      <w:lvlJc w:val="left"/>
+      <w:pPr>
+        <w:ind w:left="2551" w:hanging="850"/>
+      </w:pPr>
+    </w:lvl>
+    <w:lvl w:ilvl="5">
+      <w:start w:val="1"/>
+      <w:numFmt w:val="decimal"/>
+      <w:lvlText w:val="%1.%2.%3.%4.%5.%6"/>
+      <w:lvlJc w:val="left"/>
+      <w:pPr>
+        <w:ind w:left="3260" w:hanging="1134"/>
+      </w:pPr>
+    </w:lvl>
+    <w:lvl w:ilvl="6">
+      <w:start w:val="1"/>
+      <w:numFmt w:val="decimal"/>
+      <w:lvlText w:val="%1.%2.%3.%4.%5.%6.%7"/>
+      <w:lvlJc w:val="left"/>
+      <w:pPr>
+        <w:ind w:left="3827" w:hanging="1276"/>
+      </w:pPr>
+    </w:lvl>
+    <w:lvl w:ilvl="7">
+      <w:start w:val="1"/>
+      <w:numFmt w:val="decimal"/>
+      <w:lvlText w:val="%1.%2.%3.%4.%5.%6.%7.%8"/>
+      <w:lvlJc w:val="left"/>
+      <w:pPr>
+        <w:ind w:left="4394" w:hanging="1418"/>
+      </w:pPr>
+    </w:lvl>
+    <w:lvl w:ilvl="8">
+      <w:start w:val="1"/>
+      <w:numFmt w:val="decimal"/>
+      <w:lvlText w:val="%1.%2.%3.%4.%5.%6.%7.%8.%9"/>
+      <w:lvlJc w:val="left"/>
+      <w:pPr>
+        <w:ind w:left="5102" w:hanging="1700"/>
+      </w:pPr>
+    </w:lvl>
+  </w:abstractNum>
+  <w:abstractNum w:abstractNumId="2">
     <w:nsid w:val="2606760F"/>
     <w:multiLevelType w:val="multilevel"/>
     <w:tmpl w:val="0409001D"/>
@@ -1009,10 +1756,13 @@
     </w:lvl>
   </w:abstractNum>
   <w:num w:numId="1">
-    <w:abstractNumId w:val="1"/>
+    <w:abstractNumId w:val="2"/>
   </w:num>
   <w:num w:numId="2">
     <w:abstractNumId w:val="0"/>
+  </w:num>
+  <w:num w:numId="3">
+    <w:abstractNumId w:val="1"/>
   </w:num>
 </w:numbering>
 </file>

</xml_diff>